<commit_message>
Added URL Parameters Documentation
</commit_message>
<xml_diff>
--- a/ReactRouterIntroduction/ReactRouterDocumentation/Navigation Using React Router.docx
+++ b/ReactRouterIntroduction/ReactRouterDocumentation/Navigation Using React Router.docx
@@ -32,7 +32,6 @@
           <w:lang w:val="en-US"/>
         </w:rPr>
       </w:pPr>
-      <w:bookmarkStart w:id="0" w:name="_GoBack"/>
       <w:r>
         <w:rPr>
           <w:noProof/>
@@ -82,16 +81,155 @@
           </wp:inline>
         </w:drawing>
       </w:r>
-      <w:bookmarkEnd w:id="0"/>
     </w:p>
     <w:p>
       <w:pPr>
         <w:rPr>
-          <w:sz w:val="24"/>
-          <w:szCs w:val="24"/>
+          <w:b/>
+          <w:sz w:val="28"/>
+          <w:szCs w:val="28"/>
+          <w:u w:val="single"/>
           <w:lang w:val="en-US"/>
         </w:rPr>
       </w:pPr>
+      <w:r>
+        <w:rPr>
+          <w:b/>
+          <w:sz w:val="28"/>
+          <w:szCs w:val="28"/>
+          <w:u w:val="single"/>
+          <w:lang w:val="en-US"/>
+        </w:rPr>
+        <w:t>How to use URL parameters in React:</w:t>
+      </w:r>
+    </w:p>
+    <w:p>
+      <w:pPr>
+        <w:rPr>
+          <w:sz w:val="28"/>
+          <w:szCs w:val="28"/>
+          <w:lang w:val="en-US"/>
+        </w:rPr>
+      </w:pPr>
+      <w:r>
+        <w:rPr>
+          <w:noProof/>
+          <w:sz w:val="28"/>
+          <w:szCs w:val="28"/>
+          <w:lang w:val="en-US"/>
+        </w:rPr>
+        <w:lastRenderedPageBreak/>
+        <w:drawing>
+          <wp:inline distT="0" distB="0" distL="0" distR="0" wp14:anchorId="1A5B1C90" wp14:editId="75E715E1">
+            <wp:extent cx="5731510" cy="4194810"/>
+            <wp:effectExtent l="0" t="0" r="2540" b="0"/>
+            <wp:docPr id="2" name="Picture 2"/>
+            <wp:cNvGraphicFramePr>
+              <a:graphicFrameLocks xmlns:a="http://schemas.openxmlformats.org/drawingml/2006/main" noChangeAspect="1"/>
+            </wp:cNvGraphicFramePr>
+            <a:graphic xmlns:a="http://schemas.openxmlformats.org/drawingml/2006/main">
+              <a:graphicData uri="http://schemas.openxmlformats.org/drawingml/2006/picture">
+                <pic:pic xmlns:pic="http://schemas.openxmlformats.org/drawingml/2006/picture">
+                  <pic:nvPicPr>
+                    <pic:cNvPr id="2" name="Screenshot 2025-10-29 145217.png"/>
+                    <pic:cNvPicPr/>
+                  </pic:nvPicPr>
+                  <pic:blipFill>
+                    <a:blip r:embed="rId5">
+                      <a:extLst>
+                        <a:ext uri="{28A0092B-C50C-407E-A947-70E740481C1C}">
+                          <a14:useLocalDpi xmlns:a14="http://schemas.microsoft.com/office/drawing/2010/main" val="0"/>
+                        </a:ext>
+                      </a:extLst>
+                    </a:blip>
+                    <a:stretch>
+                      <a:fillRect/>
+                    </a:stretch>
+                  </pic:blipFill>
+                  <pic:spPr>
+                    <a:xfrm>
+                      <a:off x="0" y="0"/>
+                      <a:ext cx="5731510" cy="4194810"/>
+                    </a:xfrm>
+                    <a:prstGeom prst="rect">
+                      <a:avLst/>
+                    </a:prstGeom>
+                  </pic:spPr>
+                </pic:pic>
+              </a:graphicData>
+            </a:graphic>
+          </wp:inline>
+        </w:drawing>
+      </w:r>
+    </w:p>
+    <w:p>
+      <w:pPr>
+        <w:rPr>
+          <w:sz w:val="28"/>
+          <w:szCs w:val="28"/>
+          <w:lang w:val="en-US"/>
+        </w:rPr>
+      </w:pPr>
+      <w:r>
+        <w:rPr>
+          <w:noProof/>
+          <w:sz w:val="28"/>
+          <w:szCs w:val="28"/>
+          <w:lang w:val="en-US"/>
+        </w:rPr>
+        <w:drawing>
+          <wp:inline distT="0" distB="0" distL="0" distR="0" wp14:anchorId="18F8DD33" wp14:editId="5269F65F">
+            <wp:extent cx="5731510" cy="3277870"/>
+            <wp:effectExtent l="0" t="0" r="2540" b="0"/>
+            <wp:docPr id="3" name="Picture 3"/>
+            <wp:cNvGraphicFramePr>
+              <a:graphicFrameLocks xmlns:a="http://schemas.openxmlformats.org/drawingml/2006/main" noChangeAspect="1"/>
+            </wp:cNvGraphicFramePr>
+            <a:graphic xmlns:a="http://schemas.openxmlformats.org/drawingml/2006/main">
+              <a:graphicData uri="http://schemas.openxmlformats.org/drawingml/2006/picture">
+                <pic:pic xmlns:pic="http://schemas.openxmlformats.org/drawingml/2006/picture">
+                  <pic:nvPicPr>
+                    <pic:cNvPr id="3" name="Screenshot 2025-10-29 145905.png"/>
+                    <pic:cNvPicPr/>
+                  </pic:nvPicPr>
+                  <pic:blipFill>
+                    <a:blip r:embed="rId6">
+                      <a:extLst>
+                        <a:ext uri="{28A0092B-C50C-407E-A947-70E740481C1C}">
+                          <a14:useLocalDpi xmlns:a14="http://schemas.microsoft.com/office/drawing/2010/main" val="0"/>
+                        </a:ext>
+                      </a:extLst>
+                    </a:blip>
+                    <a:stretch>
+                      <a:fillRect/>
+                    </a:stretch>
+                  </pic:blipFill>
+                  <pic:spPr>
+                    <a:xfrm>
+                      <a:off x="0" y="0"/>
+                      <a:ext cx="5731510" cy="3277870"/>
+                    </a:xfrm>
+                    <a:prstGeom prst="rect">
+                      <a:avLst/>
+                    </a:prstGeom>
+                  </pic:spPr>
+                </pic:pic>
+              </a:graphicData>
+            </a:graphic>
+          </wp:inline>
+        </w:drawing>
+      </w:r>
+    </w:p>
+    <w:p>
+      <w:pPr>
+        <w:rPr>
+          <w:sz w:val="28"/>
+          <w:szCs w:val="28"/>
+          <w:lang w:val="en-US"/>
+        </w:rPr>
+      </w:pPr>
+      <w:bookmarkStart w:id="0" w:name="_GoBack"/>
+      <w:bookmarkEnd w:id="0"/>
     </w:p>
     <w:sectPr>
       <w:pgSz w:w="11906" w:h="16838"/>

</xml_diff>